<commit_message>
Organização de pastas para entrega
</commit_message>
<xml_diff>
--- a/Versao Final/Relatorio/Relatorio.docx
+++ b/Versao Final/Relatorio/Relatorio.docx
@@ -1,6 +1,6 @@
 
 <file path=word/document.xml><?xml version="1.0" encoding="utf-8"?>
-<w:document xmlns:wpc="http://schemas.microsoft.com/office/word/2010/wordprocessingCanvas" xmlns:cx="http://schemas.microsoft.com/office/drawing/2014/chartex" xmlns:cx1="http://schemas.microsoft.com/office/drawing/2015/9/8/chartex" xmlns:mc="http://schemas.openxmlformats.org/markup-compatibility/2006" xmlns:o="urn:schemas-microsoft-com:office:office" xmlns:r="http://schemas.openxmlformats.org/officeDocument/2006/relationships" xmlns:m="http://schemas.openxmlformats.org/officeDocument/2006/math" xmlns:v="urn:schemas-microsoft-com:vml" xmlns:wp14="http://schemas.microsoft.com/office/word/2010/wordprocessingDrawing" xmlns:wp="http://schemas.openxmlformats.org/drawingml/2006/wordprocessingDrawing" xmlns:w10="urn:schemas-microsoft-com:office:word" xmlns:w="http://schemas.openxmlformats.org/wordprocessingml/2006/main" xmlns:w14="http://schemas.microsoft.com/office/word/2010/wordml" xmlns:w15="http://schemas.microsoft.com/office/word/2012/wordml" xmlns:w16se="http://schemas.microsoft.com/office/word/2015/wordml/symex" xmlns:wpg="http://schemas.microsoft.com/office/word/2010/wordprocessingGroup" xmlns:wpi="http://schemas.microsoft.com/office/word/2010/wordprocessingInk" xmlns:wne="http://schemas.microsoft.com/office/word/2006/wordml" xmlns:wps="http://schemas.microsoft.com/office/word/2010/wordprocessingShape" mc:Ignorable="w14 w15 w16se wp14">
+<w:document xmlns:wpc="http://schemas.microsoft.com/office/word/2010/wordprocessingCanvas" xmlns:cx="http://schemas.microsoft.com/office/drawing/2014/chartex" xmlns:cx1="http://schemas.microsoft.com/office/drawing/2015/9/8/chartex" xmlns:cx2="http://schemas.microsoft.com/office/drawing/2015/10/21/chartex" xmlns:cx3="http://schemas.microsoft.com/office/drawing/2016/5/9/chartex" xmlns:cx4="http://schemas.microsoft.com/office/drawing/2016/5/10/chartex" xmlns:cx5="http://schemas.microsoft.com/office/drawing/2016/5/11/chartex" xmlns:cx6="http://schemas.microsoft.com/office/drawing/2016/5/12/chartex" xmlns:cx7="http://schemas.microsoft.com/office/drawing/2016/5/13/chartex" xmlns:cx8="http://schemas.microsoft.com/office/drawing/2016/5/14/chartex" xmlns:mc="http://schemas.openxmlformats.org/markup-compatibility/2006" xmlns:aink="http://schemas.microsoft.com/office/drawing/2016/ink" xmlns:am3d="http://schemas.microsoft.com/office/drawing/2017/model3d" xmlns:o="urn:schemas-microsoft-com:office:office" xmlns:r="http://schemas.openxmlformats.org/officeDocument/2006/relationships" xmlns:m="http://schemas.openxmlformats.org/officeDocument/2006/math" xmlns:v="urn:schemas-microsoft-com:vml" xmlns:wp14="http://schemas.microsoft.com/office/word/2010/wordprocessingDrawing" xmlns:wp="http://schemas.openxmlformats.org/drawingml/2006/wordprocessingDrawing" xmlns:w10="urn:schemas-microsoft-com:office:word" xmlns:w="http://schemas.openxmlformats.org/wordprocessingml/2006/main" xmlns:w14="http://schemas.microsoft.com/office/word/2010/wordml" xmlns:w15="http://schemas.microsoft.com/office/word/2012/wordml" xmlns:w16cid="http://schemas.microsoft.com/office/word/2016/wordml/cid" xmlns:w16se="http://schemas.microsoft.com/office/word/2015/wordml/symex" xmlns:wpg="http://schemas.microsoft.com/office/word/2010/wordprocessingGroup" xmlns:wpi="http://schemas.microsoft.com/office/word/2010/wordprocessingInk" xmlns:wne="http://schemas.microsoft.com/office/word/2006/wordml" xmlns:wps="http://schemas.microsoft.com/office/word/2010/wordprocessingShape" mc:Ignorable="w14 w15 w16se w16cid wp14">
   <w:body>
     <w:p>
       <w:pPr>
@@ -64,7 +64,6 @@
                                 </w14:textOutline>
                               </w:rPr>
                             </w:pPr>
-                            <w:proofErr w:type="spellStart"/>
                             <w:r>
                               <w:rPr>
                                 <w:rFonts w:ascii="BankGothic Md BT" w:hAnsi="BankGothic Md BT"/>
@@ -80,45 +79,8 @@
                                   <w14:bevel/>
                                 </w14:textOutline>
                               </w:rPr>
-                              <w:t>Football</w:t>
+                              <w:t>Football Life</w:t>
                             </w:r>
-                            <w:proofErr w:type="spellEnd"/>
-                            <w:r>
-                              <w:rPr>
-                                <w:rFonts w:ascii="BankGothic Md BT" w:hAnsi="BankGothic Md BT"/>
-                                <w:b/>
-                                <w:i/>
-                                <w:color w:val="D9D9D9" w:themeColor="background1" w:themeShade="D9"/>
-                                <w:sz w:val="72"/>
-                                <w14:textOutline w14:w="9525" w14:cap="rnd" w14:cmpd="sng" w14:algn="ctr">
-                                  <w14:solidFill>
-                                    <w14:schemeClr w14:val="tx1"/>
-                                  </w14:solidFill>
-                                  <w14:prstDash w14:val="solid"/>
-                                  <w14:bevel/>
-                                </w14:textOutline>
-                              </w:rPr>
-                              <w:t xml:space="preserve"> </w:t>
-                            </w:r>
-                            <w:proofErr w:type="spellStart"/>
-                            <w:r>
-                              <w:rPr>
-                                <w:rFonts w:ascii="BankGothic Md BT" w:hAnsi="BankGothic Md BT"/>
-                                <w:b/>
-                                <w:i/>
-                                <w:color w:val="D9D9D9" w:themeColor="background1" w:themeShade="D9"/>
-                                <w:sz w:val="72"/>
-                                <w14:textOutline w14:w="9525" w14:cap="rnd" w14:cmpd="sng" w14:algn="ctr">
-                                  <w14:solidFill>
-                                    <w14:schemeClr w14:val="tx1"/>
-                                  </w14:solidFill>
-                                  <w14:prstDash w14:val="solid"/>
-                                  <w14:bevel/>
-                                </w14:textOutline>
-                              </w:rPr>
-                              <w:t>Life</w:t>
-                            </w:r>
-                            <w:proofErr w:type="spellEnd"/>
                           </w:p>
                         </w:txbxContent>
                       </wps:txbx>
@@ -166,7 +128,6 @@
                           </w14:textOutline>
                         </w:rPr>
                       </w:pPr>
-                      <w:proofErr w:type="spellStart"/>
                       <w:r>
                         <w:rPr>
                           <w:rFonts w:ascii="BankGothic Md BT" w:hAnsi="BankGothic Md BT"/>
@@ -182,45 +143,8 @@
                             <w14:bevel/>
                           </w14:textOutline>
                         </w:rPr>
-                        <w:t>Football</w:t>
+                        <w:t>Football Life</w:t>
                       </w:r>
-                      <w:proofErr w:type="spellEnd"/>
-                      <w:r>
-                        <w:rPr>
-                          <w:rFonts w:ascii="BankGothic Md BT" w:hAnsi="BankGothic Md BT"/>
-                          <w:b/>
-                          <w:i/>
-                          <w:color w:val="D9D9D9" w:themeColor="background1" w:themeShade="D9"/>
-                          <w:sz w:val="72"/>
-                          <w14:textOutline w14:w="9525" w14:cap="rnd" w14:cmpd="sng" w14:algn="ctr">
-                            <w14:solidFill>
-                              <w14:schemeClr w14:val="tx1"/>
-                            </w14:solidFill>
-                            <w14:prstDash w14:val="solid"/>
-                            <w14:bevel/>
-                          </w14:textOutline>
-                        </w:rPr>
-                        <w:t xml:space="preserve"> </w:t>
-                      </w:r>
-                      <w:proofErr w:type="spellStart"/>
-                      <w:r>
-                        <w:rPr>
-                          <w:rFonts w:ascii="BankGothic Md BT" w:hAnsi="BankGothic Md BT"/>
-                          <w:b/>
-                          <w:i/>
-                          <w:color w:val="D9D9D9" w:themeColor="background1" w:themeShade="D9"/>
-                          <w:sz w:val="72"/>
-                          <w14:textOutline w14:w="9525" w14:cap="rnd" w14:cmpd="sng" w14:algn="ctr">
-                            <w14:solidFill>
-                              <w14:schemeClr w14:val="tx1"/>
-                            </w14:solidFill>
-                            <w14:prstDash w14:val="solid"/>
-                            <w14:bevel/>
-                          </w14:textOutline>
-                        </w:rPr>
-                        <w:t>Life</w:t>
-                      </w:r>
-                      <w:proofErr w:type="spellEnd"/>
                     </w:p>
                   </w:txbxContent>
                 </v:textbox>
@@ -413,13 +337,8 @@
     </w:p>
     <w:p/>
     <w:p>
-      <w:proofErr w:type="gramStart"/>
-      <w:r>
-        <w:t>IMPLEMENTAÇÃO  _</w:t>
-      </w:r>
-      <w:proofErr w:type="gramEnd"/>
-      <w:r>
-        <w:t>____________________________</w:t>
+      <w:r>
+        <w:t>IMPLEMENTAÇÃO  _____________________________</w:t>
       </w:r>
       <w:r>
         <w:t>______________________________ 4</w:t>
@@ -623,37 +542,12 @@
           <w:szCs w:val="24"/>
         </w:rPr>
       </w:pPr>
-      <w:proofErr w:type="spellStart"/>
-      <w:r>
-        <w:rPr>
-          <w:sz w:val="24"/>
-          <w:szCs w:val="24"/>
-        </w:rPr>
-        <w:t>Football</w:t>
-      </w:r>
-      <w:proofErr w:type="spellEnd"/>
-      <w:r>
-        <w:rPr>
-          <w:sz w:val="24"/>
-          <w:szCs w:val="24"/>
-        </w:rPr>
-        <w:t xml:space="preserve"> </w:t>
-      </w:r>
-      <w:proofErr w:type="spellStart"/>
-      <w:r>
-        <w:rPr>
-          <w:sz w:val="24"/>
-          <w:szCs w:val="24"/>
-        </w:rPr>
-        <w:t>Life</w:t>
-      </w:r>
-      <w:proofErr w:type="spellEnd"/>
-      <w:r>
-        <w:rPr>
-          <w:sz w:val="24"/>
-          <w:szCs w:val="24"/>
-        </w:rPr>
-        <w:t xml:space="preserve"> é um programa construído para ajudar e organizar um clube de futebol. Este baseia-se na organização dos lucros do clube, de todo o material existente nele, das convocatórias, dos jogos e das cotas.</w:t>
+      <w:r>
+        <w:rPr>
+          <w:sz w:val="24"/>
+          <w:szCs w:val="24"/>
+        </w:rPr>
+        <w:t>Football Life é um programa construído para ajudar e organizar um clube de futebol. Este baseia-se na organização dos lucros do clube, de todo o material existente nele, das convocatórias, dos jogos e das cotas.</w:t>
       </w:r>
       <w:r>
         <w:rPr>
@@ -675,21 +569,41 @@
           <w:szCs w:val="24"/>
         </w:rPr>
         <w:tab/>
-        <w:t xml:space="preserve">Aqui </w:t>
-      </w:r>
-      <w:r>
-        <w:rPr>
-          <w:sz w:val="24"/>
-          <w:szCs w:val="24"/>
-        </w:rPr>
-        <w:t>irá ser</w:t>
-      </w:r>
-      <w:r>
-        <w:rPr>
-          <w:sz w:val="24"/>
-          <w:szCs w:val="24"/>
-        </w:rPr>
-        <w:t xml:space="preserve"> explicados </w:t>
+      </w:r>
+      <w:r>
+        <w:rPr>
+          <w:sz w:val="24"/>
+          <w:szCs w:val="24"/>
+        </w:rPr>
+        <w:t>Neste relatório irão</w:t>
+      </w:r>
+      <w:r>
+        <w:rPr>
+          <w:sz w:val="24"/>
+          <w:szCs w:val="24"/>
+        </w:rPr>
+        <w:t xml:space="preserve"> ser</w:t>
+      </w:r>
+      <w:r>
+        <w:rPr>
+          <w:sz w:val="24"/>
+          <w:szCs w:val="24"/>
+        </w:rPr>
+        <w:t xml:space="preserve"> explicad</w:t>
+      </w:r>
+      <w:r>
+        <w:rPr>
+          <w:sz w:val="24"/>
+          <w:szCs w:val="24"/>
+        </w:rPr>
+        <w:t>o</w:t>
+      </w:r>
+      <w:r>
+        <w:rPr>
+          <w:sz w:val="24"/>
+          <w:szCs w:val="24"/>
+        </w:rPr>
+        <w:t xml:space="preserve">s </w:t>
       </w:r>
       <w:r>
         <w:rPr>
@@ -758,23 +672,7 @@
           <w:sz w:val="24"/>
           <w:szCs w:val="24"/>
         </w:rPr>
-        <w:t xml:space="preserve">Este programa foi desenvolvido em C#, no Visual </w:t>
-      </w:r>
-      <w:proofErr w:type="spellStart"/>
-      <w:r>
-        <w:rPr>
-          <w:sz w:val="24"/>
-          <w:szCs w:val="24"/>
-        </w:rPr>
-        <w:t>Studio</w:t>
-      </w:r>
-      <w:proofErr w:type="spellEnd"/>
-      <w:r>
-        <w:rPr>
-          <w:sz w:val="24"/>
-          <w:szCs w:val="24"/>
-        </w:rPr>
-        <w:t xml:space="preserve"> 2019, em Windows</w:t>
+        <w:t>Este programa foi desenvolvido em C#, no Visual Studio 2019, em Windows</w:t>
       </w:r>
       <w:r>
         <w:rPr>
@@ -783,37 +681,12 @@
         </w:rPr>
         <w:t xml:space="preserve"> </w:t>
       </w:r>
-      <w:proofErr w:type="spellStart"/>
-      <w:r>
-        <w:rPr>
-          <w:sz w:val="24"/>
-          <w:szCs w:val="24"/>
-        </w:rPr>
-        <w:t>Forms</w:t>
-      </w:r>
-      <w:proofErr w:type="spellEnd"/>
-      <w:r>
-        <w:rPr>
-          <w:sz w:val="24"/>
-          <w:szCs w:val="24"/>
-        </w:rPr>
-        <w:t xml:space="preserve"> e tem uma base de dados criada no Microsoft SQL Server Management </w:t>
-      </w:r>
-      <w:proofErr w:type="spellStart"/>
-      <w:r>
-        <w:rPr>
-          <w:sz w:val="24"/>
-          <w:szCs w:val="24"/>
-        </w:rPr>
-        <w:t>Studio</w:t>
-      </w:r>
-      <w:proofErr w:type="spellEnd"/>
-      <w:r>
-        <w:rPr>
-          <w:sz w:val="24"/>
-          <w:szCs w:val="24"/>
-        </w:rPr>
-        <w:t xml:space="preserve"> 18.</w:t>
+      <w:r>
+        <w:rPr>
+          <w:sz w:val="24"/>
+          <w:szCs w:val="24"/>
+        </w:rPr>
+        <w:t>Forms e tem uma base de dados criada no Microsoft SQL Server Management Studio 18.</w:t>
       </w:r>
     </w:p>
     <w:p>
@@ -829,23 +702,21 @@
           <w:sz w:val="24"/>
           <w:szCs w:val="24"/>
         </w:rPr>
-        <w:t>Para o bom funcionamento do programa, o utilizador deverá ter compatibilidade com a biblioteca “</w:t>
-      </w:r>
-      <w:proofErr w:type="spellStart"/>
-      <w:r>
-        <w:rPr>
-          <w:sz w:val="24"/>
-          <w:szCs w:val="24"/>
-        </w:rPr>
-        <w:t>System.Media</w:t>
-      </w:r>
-      <w:proofErr w:type="spellEnd"/>
-      <w:r>
-        <w:rPr>
-          <w:sz w:val="24"/>
-          <w:szCs w:val="24"/>
-        </w:rPr>
-        <w:t>”, pois o programa procura alertar o utilizador caso ele esteja a inserir algum valor não pretendido, caso ele tente meter letras em caixas de texto numéricas e a biblioteca “System.IO”, para que o programa possa trabalhar corretamente com ficheiros e imagens, neste caso, para o programa aceitar os logos das equipas adversárias.</w:t>
+        <w:t xml:space="preserve">Para o bom funcionamento do programa, o utilizador deverá ter compatibilidade com a biblioteca “System.Media”, pois o programa procura alertar o utilizador caso ele esteja a inserir algum valor não pretendido, </w:t>
+      </w:r>
+      <w:r>
+        <w:rPr>
+          <w:sz w:val="24"/>
+          <w:szCs w:val="24"/>
+        </w:rPr>
+        <w:t xml:space="preserve">ou seja, </w:t>
+      </w:r>
+      <w:r>
+        <w:rPr>
+          <w:sz w:val="24"/>
+          <w:szCs w:val="24"/>
+        </w:rPr>
+        <w:t>caso ele tente meter letras em caixas de texto numéricas e a biblioteca “System.IO”, para que o programa possa trabalhar corretamente com ficheiros e imagens, neste caso, para o programa aceitar os logos das equipas adversárias.</w:t>
       </w:r>
     </w:p>
     <w:p>
@@ -1030,68 +901,23 @@
       <w:r>
         <w:tab/>
       </w:r>
-      <w:bookmarkStart w:id="0" w:name="_GoBack"/>
-      <w:r>
-        <w:rPr>
-          <w:sz w:val="24"/>
-        </w:rPr>
-        <w:t>Antes de o utilizador começar a utilizador o programa este deverá colar a base de dados “</w:t>
-      </w:r>
-      <w:proofErr w:type="spellStart"/>
-      <w:r>
-        <w:rPr>
-          <w:sz w:val="24"/>
-        </w:rPr>
-        <w:t>FootballLife_DB.mdf</w:t>
-      </w:r>
-      <w:proofErr w:type="spellEnd"/>
-      <w:r>
-        <w:rPr>
-          <w:sz w:val="24"/>
-        </w:rPr>
-        <w:t>” e “</w:t>
-      </w:r>
-      <w:proofErr w:type="spellStart"/>
-      <w:r>
-        <w:rPr>
-          <w:sz w:val="24"/>
-        </w:rPr>
-        <w:t>FootballLife_DB_log.mdf</w:t>
-      </w:r>
-      <w:proofErr w:type="spellEnd"/>
-      <w:r>
-        <w:rPr>
-          <w:sz w:val="24"/>
-        </w:rPr>
-        <w:t>” em um servidor da máquina e mudar a “</w:t>
-      </w:r>
-      <w:proofErr w:type="spellStart"/>
-      <w:r>
-        <w:rPr>
-          <w:sz w:val="24"/>
-        </w:rPr>
-        <w:t>Connection</w:t>
-      </w:r>
-      <w:proofErr w:type="spellEnd"/>
-      <w:r>
-        <w:rPr>
-          <w:sz w:val="24"/>
-        </w:rPr>
-        <w:t>” para o novo caminho da base de dados, situada nas propriedades do programa. Estes dois elementos estão localizados no “</w:t>
-      </w:r>
-      <w:proofErr w:type="spellStart"/>
-      <w:r>
-        <w:rPr>
-          <w:sz w:val="24"/>
-        </w:rPr>
-        <w:t>Projeto_WindowsForms</w:t>
-      </w:r>
-      <w:proofErr w:type="spellEnd"/>
-      <w:r>
-        <w:rPr>
-          <w:sz w:val="24"/>
-        </w:rPr>
-        <w:t>”, na pasta “PARA O UTILIZADOR” e na pasta “Base de dados”.</w:t>
+      <w:r>
+        <w:rPr>
+          <w:sz w:val="24"/>
+        </w:rPr>
+        <w:t>Antes de o utilizador começar a utilizador o programa</w:t>
+      </w:r>
+      <w:r>
+        <w:rPr>
+          <w:sz w:val="24"/>
+        </w:rPr>
+        <w:t>,</w:t>
+      </w:r>
+      <w:r>
+        <w:rPr>
+          <w:sz w:val="24"/>
+        </w:rPr>
+        <w:t xml:space="preserve"> este deverá colar a base de dados “FootballLife_DB.mdf” e “FootballLife_DB_log.mdf” em um servidor da máquina e mudar a “Connection” para o novo caminho da base de dados, situada nas propriedades do programa. Estes dois elementos estão localizados no “Projeto_WindowsForms”, na pasta “PARA O UTILIZADOR” e na pasta “Base de dados”.</w:t>
       </w:r>
     </w:p>
     <w:p>
@@ -1198,44 +1024,29 @@
         <w:rPr>
           <w:sz w:val="24"/>
         </w:rPr>
-        <w:t xml:space="preserve"> utilizador também deverá criar uma nova tarefa mensal no programador de tarefas, ou seja, o primeiro dia de todos os meses, ás 05, deverá ser executado um ficheiro </w:t>
-      </w:r>
-      <w:proofErr w:type="spellStart"/>
-      <w:r>
-        <w:rPr>
-          <w:sz w:val="24"/>
-        </w:rPr>
-        <w:t>cmd</w:t>
-      </w:r>
-      <w:proofErr w:type="spellEnd"/>
-      <w:r>
-        <w:rPr>
-          <w:sz w:val="24"/>
-        </w:rPr>
-        <w:t xml:space="preserve"> com o nome “CotaMensal.cmd”. Este elemento está localizado no “</w:t>
-      </w:r>
-      <w:proofErr w:type="spellStart"/>
-      <w:r>
-        <w:rPr>
-          <w:sz w:val="24"/>
-        </w:rPr>
-        <w:t>Projeto_WindowsForms</w:t>
-      </w:r>
-      <w:proofErr w:type="spellEnd"/>
-      <w:r>
-        <w:rPr>
-          <w:sz w:val="24"/>
-        </w:rPr>
-        <w:t>”, na pasta “PARA O UTILIZADOR” e na pasta “Cota Mensal”.</w:t>
-      </w:r>
-      <w:r>
-        <w:rPr>
-          <w:sz w:val="24"/>
-        </w:rPr>
-        <w:t xml:space="preserve"> Para que esta funcione é necessário editar o ficheiro e mudar as credenciais da base de dados para a atual.</w:t>
-      </w:r>
-    </w:p>
-    <w:bookmarkEnd w:id="0"/>
+        <w:t xml:space="preserve"> utilizador também deverá criar uma nova tarefa mensal no programador de tarefas, ou seja, o primeiro dia de todos os meses, ás 05, deverá ser executado um ficheiro cmd com o nome “CotaMensal.cmd”. Este elemento está localizado no “Projeto_WindowsForms”, na pasta “PARA O UTILIZADOR” e na pasta “Cota Mensal”.</w:t>
+      </w:r>
+      <w:r>
+        <w:rPr>
+          <w:sz w:val="24"/>
+        </w:rPr>
+        <w:t xml:space="preserve"> Para que est</w:t>
+      </w:r>
+      <w:r>
+        <w:rPr>
+          <w:sz w:val="24"/>
+        </w:rPr>
+        <w:t>e</w:t>
+      </w:r>
+      <w:bookmarkStart w:id="0" w:name="_GoBack"/>
+      <w:bookmarkEnd w:id="0"/>
+      <w:r>
+        <w:rPr>
+          <w:sz w:val="24"/>
+        </w:rPr>
+        <w:t xml:space="preserve"> funcione é necessário editar o ficheiro e mudar as credenciais da base de dados para a atual.</w:t>
+      </w:r>
+    </w:p>
     <w:p>
       <w:pPr>
         <w:rPr>
@@ -1458,23 +1269,7 @@
           <w:sz w:val="24"/>
           <w:szCs w:val="24"/>
         </w:rPr>
-        <w:t xml:space="preserve">do ambiente gráfico, realizado no </w:t>
-      </w:r>
-      <w:proofErr w:type="spellStart"/>
-      <w:r>
-        <w:rPr>
-          <w:sz w:val="24"/>
-          <w:szCs w:val="24"/>
-        </w:rPr>
-        <w:t>Pencil</w:t>
-      </w:r>
-      <w:proofErr w:type="spellEnd"/>
-      <w:r>
-        <w:rPr>
-          <w:sz w:val="24"/>
-          <w:szCs w:val="24"/>
-        </w:rPr>
-        <w:t>,</w:t>
+        <w:t>do ambiente gráfico, realizado no Pencil,</w:t>
       </w:r>
       <w:r>
         <w:rPr>
@@ -1490,21 +1285,12 @@
         </w:rPr>
         <w:t xml:space="preserve"> criada no </w:t>
       </w:r>
-      <w:proofErr w:type="spellStart"/>
-      <w:r>
-        <w:rPr>
-          <w:sz w:val="24"/>
-          <w:szCs w:val="24"/>
-        </w:rPr>
-        <w:t>MySQL</w:t>
-      </w:r>
-      <w:proofErr w:type="spellEnd"/>
-      <w:r>
-        <w:rPr>
-          <w:sz w:val="24"/>
-          <w:szCs w:val="24"/>
-        </w:rPr>
-        <w:t xml:space="preserve"> Workbench</w:t>
+      <w:r>
+        <w:rPr>
+          <w:sz w:val="24"/>
+          <w:szCs w:val="24"/>
+        </w:rPr>
+        <w:t>MySQL Workbench</w:t>
       </w:r>
       <w:r>
         <w:rPr>
@@ -2609,7 +2395,7 @@
 </file>
 
 <file path=word/endnotes.xml><?xml version="1.0" encoding="utf-8"?>
-<w:endnotes xmlns:wpc="http://schemas.microsoft.com/office/word/2010/wordprocessingCanvas" xmlns:cx="http://schemas.microsoft.com/office/drawing/2014/chartex" xmlns:cx1="http://schemas.microsoft.com/office/drawing/2015/9/8/chartex" xmlns:mc="http://schemas.openxmlformats.org/markup-compatibility/2006" xmlns:o="urn:schemas-microsoft-com:office:office" xmlns:r="http://schemas.openxmlformats.org/officeDocument/2006/relationships" xmlns:m="http://schemas.openxmlformats.org/officeDocument/2006/math" xmlns:v="urn:schemas-microsoft-com:vml" xmlns:wp14="http://schemas.microsoft.com/office/word/2010/wordprocessingDrawing" xmlns:wp="http://schemas.openxmlformats.org/drawingml/2006/wordprocessingDrawing" xmlns:w10="urn:schemas-microsoft-com:office:word" xmlns:w="http://schemas.openxmlformats.org/wordprocessingml/2006/main" xmlns:w14="http://schemas.microsoft.com/office/word/2010/wordml" xmlns:w15="http://schemas.microsoft.com/office/word/2012/wordml" xmlns:w16se="http://schemas.microsoft.com/office/word/2015/wordml/symex" xmlns:wpg="http://schemas.microsoft.com/office/word/2010/wordprocessingGroup" xmlns:wpi="http://schemas.microsoft.com/office/word/2010/wordprocessingInk" xmlns:wne="http://schemas.microsoft.com/office/word/2006/wordml" xmlns:wps="http://schemas.microsoft.com/office/word/2010/wordprocessingShape" mc:Ignorable="w14 w15 w16se wp14">
+<w:endnotes xmlns:wpc="http://schemas.microsoft.com/office/word/2010/wordprocessingCanvas" xmlns:cx="http://schemas.microsoft.com/office/drawing/2014/chartex" xmlns:cx1="http://schemas.microsoft.com/office/drawing/2015/9/8/chartex" xmlns:cx2="http://schemas.microsoft.com/office/drawing/2015/10/21/chartex" xmlns:cx3="http://schemas.microsoft.com/office/drawing/2016/5/9/chartex" xmlns:cx4="http://schemas.microsoft.com/office/drawing/2016/5/10/chartex" xmlns:cx5="http://schemas.microsoft.com/office/drawing/2016/5/11/chartex" xmlns:cx6="http://schemas.microsoft.com/office/drawing/2016/5/12/chartex" xmlns:cx7="http://schemas.microsoft.com/office/drawing/2016/5/13/chartex" xmlns:cx8="http://schemas.microsoft.com/office/drawing/2016/5/14/chartex" xmlns:mc="http://schemas.openxmlformats.org/markup-compatibility/2006" xmlns:aink="http://schemas.microsoft.com/office/drawing/2016/ink" xmlns:am3d="http://schemas.microsoft.com/office/drawing/2017/model3d" xmlns:o="urn:schemas-microsoft-com:office:office" xmlns:r="http://schemas.openxmlformats.org/officeDocument/2006/relationships" xmlns:m="http://schemas.openxmlformats.org/officeDocument/2006/math" xmlns:v="urn:schemas-microsoft-com:vml" xmlns:wp14="http://schemas.microsoft.com/office/word/2010/wordprocessingDrawing" xmlns:wp="http://schemas.openxmlformats.org/drawingml/2006/wordprocessingDrawing" xmlns:w10="urn:schemas-microsoft-com:office:word" xmlns:w="http://schemas.openxmlformats.org/wordprocessingml/2006/main" xmlns:w14="http://schemas.microsoft.com/office/word/2010/wordml" xmlns:w15="http://schemas.microsoft.com/office/word/2012/wordml" xmlns:w16cid="http://schemas.microsoft.com/office/word/2016/wordml/cid" xmlns:w16se="http://schemas.microsoft.com/office/word/2015/wordml/symex" xmlns:wpg="http://schemas.microsoft.com/office/word/2010/wordprocessingGroup" xmlns:wpi="http://schemas.microsoft.com/office/word/2010/wordprocessingInk" xmlns:wne="http://schemas.microsoft.com/office/word/2006/wordml" xmlns:wps="http://schemas.microsoft.com/office/word/2010/wordprocessingShape" mc:Ignorable="w14 w15 w16se w16cid wp14">
   <w:endnote w:type="separator" w:id="-1">
     <w:p>
       <w:pPr>
@@ -2634,7 +2420,7 @@
 </file>
 
 <file path=word/footer1.xml><?xml version="1.0" encoding="utf-8"?>
-<w:ftr xmlns:wpc="http://schemas.microsoft.com/office/word/2010/wordprocessingCanvas" xmlns:cx="http://schemas.microsoft.com/office/drawing/2014/chartex" xmlns:cx1="http://schemas.microsoft.com/office/drawing/2015/9/8/chartex" xmlns:mc="http://schemas.openxmlformats.org/markup-compatibility/2006" xmlns:o="urn:schemas-microsoft-com:office:office" xmlns:r="http://schemas.openxmlformats.org/officeDocument/2006/relationships" xmlns:m="http://schemas.openxmlformats.org/officeDocument/2006/math" xmlns:v="urn:schemas-microsoft-com:vml" xmlns:wp14="http://schemas.microsoft.com/office/word/2010/wordprocessingDrawing" xmlns:wp="http://schemas.openxmlformats.org/drawingml/2006/wordprocessingDrawing" xmlns:w10="urn:schemas-microsoft-com:office:word" xmlns:w="http://schemas.openxmlformats.org/wordprocessingml/2006/main" xmlns:w14="http://schemas.microsoft.com/office/word/2010/wordml" xmlns:w15="http://schemas.microsoft.com/office/word/2012/wordml" xmlns:w16se="http://schemas.microsoft.com/office/word/2015/wordml/symex" xmlns:wpg="http://schemas.microsoft.com/office/word/2010/wordprocessingGroup" xmlns:wpi="http://schemas.microsoft.com/office/word/2010/wordprocessingInk" xmlns:wne="http://schemas.microsoft.com/office/word/2006/wordml" xmlns:wps="http://schemas.microsoft.com/office/word/2010/wordprocessingShape" mc:Ignorable="w14 w15 w16se wp14">
+<w:ftr xmlns:wpc="http://schemas.microsoft.com/office/word/2010/wordprocessingCanvas" xmlns:cx="http://schemas.microsoft.com/office/drawing/2014/chartex" xmlns:cx1="http://schemas.microsoft.com/office/drawing/2015/9/8/chartex" xmlns:cx2="http://schemas.microsoft.com/office/drawing/2015/10/21/chartex" xmlns:cx3="http://schemas.microsoft.com/office/drawing/2016/5/9/chartex" xmlns:cx4="http://schemas.microsoft.com/office/drawing/2016/5/10/chartex" xmlns:cx5="http://schemas.microsoft.com/office/drawing/2016/5/11/chartex" xmlns:cx6="http://schemas.microsoft.com/office/drawing/2016/5/12/chartex" xmlns:cx7="http://schemas.microsoft.com/office/drawing/2016/5/13/chartex" xmlns:cx8="http://schemas.microsoft.com/office/drawing/2016/5/14/chartex" xmlns:mc="http://schemas.openxmlformats.org/markup-compatibility/2006" xmlns:aink="http://schemas.microsoft.com/office/drawing/2016/ink" xmlns:am3d="http://schemas.microsoft.com/office/drawing/2017/model3d" xmlns:o="urn:schemas-microsoft-com:office:office" xmlns:r="http://schemas.openxmlformats.org/officeDocument/2006/relationships" xmlns:m="http://schemas.openxmlformats.org/officeDocument/2006/math" xmlns:v="urn:schemas-microsoft-com:vml" xmlns:wp14="http://schemas.microsoft.com/office/word/2010/wordprocessingDrawing" xmlns:wp="http://schemas.openxmlformats.org/drawingml/2006/wordprocessingDrawing" xmlns:w10="urn:schemas-microsoft-com:office:word" xmlns:w="http://schemas.openxmlformats.org/wordprocessingml/2006/main" xmlns:w14="http://schemas.microsoft.com/office/word/2010/wordml" xmlns:w15="http://schemas.microsoft.com/office/word/2012/wordml" xmlns:w16cid="http://schemas.microsoft.com/office/word/2016/wordml/cid" xmlns:w16se="http://schemas.microsoft.com/office/word/2015/wordml/symex" xmlns:wpg="http://schemas.microsoft.com/office/word/2010/wordprocessingGroup" xmlns:wpi="http://schemas.microsoft.com/office/word/2010/wordprocessingInk" xmlns:wne="http://schemas.microsoft.com/office/word/2006/wordml" xmlns:wps="http://schemas.microsoft.com/office/word/2010/wordprocessingShape" mc:Ignorable="w14 w15 w16se w16cid wp14">
   <w:sdt>
     <w:sdtPr>
       <w:id w:val="690486217"/>
@@ -2683,7 +2469,7 @@
 </file>
 
 <file path=word/footer2.xml><?xml version="1.0" encoding="utf-8"?>
-<w:ftr xmlns:wpc="http://schemas.microsoft.com/office/word/2010/wordprocessingCanvas" xmlns:cx="http://schemas.microsoft.com/office/drawing/2014/chartex" xmlns:cx1="http://schemas.microsoft.com/office/drawing/2015/9/8/chartex" xmlns:mc="http://schemas.openxmlformats.org/markup-compatibility/2006" xmlns:o="urn:schemas-microsoft-com:office:office" xmlns:r="http://schemas.openxmlformats.org/officeDocument/2006/relationships" xmlns:m="http://schemas.openxmlformats.org/officeDocument/2006/math" xmlns:v="urn:schemas-microsoft-com:vml" xmlns:wp14="http://schemas.microsoft.com/office/word/2010/wordprocessingDrawing" xmlns:wp="http://schemas.openxmlformats.org/drawingml/2006/wordprocessingDrawing" xmlns:w10="urn:schemas-microsoft-com:office:word" xmlns:w="http://schemas.openxmlformats.org/wordprocessingml/2006/main" xmlns:w14="http://schemas.microsoft.com/office/word/2010/wordml" xmlns:w15="http://schemas.microsoft.com/office/word/2012/wordml" xmlns:w16se="http://schemas.microsoft.com/office/word/2015/wordml/symex" xmlns:wpg="http://schemas.microsoft.com/office/word/2010/wordprocessingGroup" xmlns:wpi="http://schemas.microsoft.com/office/word/2010/wordprocessingInk" xmlns:wne="http://schemas.microsoft.com/office/word/2006/wordml" xmlns:wps="http://schemas.microsoft.com/office/word/2010/wordprocessingShape" mc:Ignorable="w14 w15 w16se wp14">
+<w:ftr xmlns:wpc="http://schemas.microsoft.com/office/word/2010/wordprocessingCanvas" xmlns:cx="http://schemas.microsoft.com/office/drawing/2014/chartex" xmlns:cx1="http://schemas.microsoft.com/office/drawing/2015/9/8/chartex" xmlns:cx2="http://schemas.microsoft.com/office/drawing/2015/10/21/chartex" xmlns:cx3="http://schemas.microsoft.com/office/drawing/2016/5/9/chartex" xmlns:cx4="http://schemas.microsoft.com/office/drawing/2016/5/10/chartex" xmlns:cx5="http://schemas.microsoft.com/office/drawing/2016/5/11/chartex" xmlns:cx6="http://schemas.microsoft.com/office/drawing/2016/5/12/chartex" xmlns:cx7="http://schemas.microsoft.com/office/drawing/2016/5/13/chartex" xmlns:cx8="http://schemas.microsoft.com/office/drawing/2016/5/14/chartex" xmlns:mc="http://schemas.openxmlformats.org/markup-compatibility/2006" xmlns:aink="http://schemas.microsoft.com/office/drawing/2016/ink" xmlns:am3d="http://schemas.microsoft.com/office/drawing/2017/model3d" xmlns:o="urn:schemas-microsoft-com:office:office" xmlns:r="http://schemas.openxmlformats.org/officeDocument/2006/relationships" xmlns:m="http://schemas.openxmlformats.org/officeDocument/2006/math" xmlns:v="urn:schemas-microsoft-com:vml" xmlns:wp14="http://schemas.microsoft.com/office/word/2010/wordprocessingDrawing" xmlns:wp="http://schemas.openxmlformats.org/drawingml/2006/wordprocessingDrawing" xmlns:w10="urn:schemas-microsoft-com:office:word" xmlns:w="http://schemas.openxmlformats.org/wordprocessingml/2006/main" xmlns:w14="http://schemas.microsoft.com/office/word/2010/wordml" xmlns:w15="http://schemas.microsoft.com/office/word/2012/wordml" xmlns:w16cid="http://schemas.microsoft.com/office/word/2016/wordml/cid" xmlns:w16se="http://schemas.microsoft.com/office/word/2015/wordml/symex" xmlns:wpg="http://schemas.microsoft.com/office/word/2010/wordprocessingGroup" xmlns:wpi="http://schemas.microsoft.com/office/word/2010/wordprocessingInk" xmlns:wne="http://schemas.microsoft.com/office/word/2006/wordml" xmlns:wps="http://schemas.microsoft.com/office/word/2010/wordprocessingShape" mc:Ignorable="w14 w15 w16se w16cid wp14">
   <w:tbl>
     <w:tblPr>
       <w:tblW w:w="0" w:type="auto"/>
@@ -2741,7 +2527,7 @@
 </file>
 
 <file path=word/footnotes.xml><?xml version="1.0" encoding="utf-8"?>
-<w:footnotes xmlns:wpc="http://schemas.microsoft.com/office/word/2010/wordprocessingCanvas" xmlns:cx="http://schemas.microsoft.com/office/drawing/2014/chartex" xmlns:cx1="http://schemas.microsoft.com/office/drawing/2015/9/8/chartex" xmlns:mc="http://schemas.openxmlformats.org/markup-compatibility/2006" xmlns:o="urn:schemas-microsoft-com:office:office" xmlns:r="http://schemas.openxmlformats.org/officeDocument/2006/relationships" xmlns:m="http://schemas.openxmlformats.org/officeDocument/2006/math" xmlns:v="urn:schemas-microsoft-com:vml" xmlns:wp14="http://schemas.microsoft.com/office/word/2010/wordprocessingDrawing" xmlns:wp="http://schemas.openxmlformats.org/drawingml/2006/wordprocessingDrawing" xmlns:w10="urn:schemas-microsoft-com:office:word" xmlns:w="http://schemas.openxmlformats.org/wordprocessingml/2006/main" xmlns:w14="http://schemas.microsoft.com/office/word/2010/wordml" xmlns:w15="http://schemas.microsoft.com/office/word/2012/wordml" xmlns:w16se="http://schemas.microsoft.com/office/word/2015/wordml/symex" xmlns:wpg="http://schemas.microsoft.com/office/word/2010/wordprocessingGroup" xmlns:wpi="http://schemas.microsoft.com/office/word/2010/wordprocessingInk" xmlns:wne="http://schemas.microsoft.com/office/word/2006/wordml" xmlns:wps="http://schemas.microsoft.com/office/word/2010/wordprocessingShape" mc:Ignorable="w14 w15 w16se wp14">
+<w:footnotes xmlns:wpc="http://schemas.microsoft.com/office/word/2010/wordprocessingCanvas" xmlns:cx="http://schemas.microsoft.com/office/drawing/2014/chartex" xmlns:cx1="http://schemas.microsoft.com/office/drawing/2015/9/8/chartex" xmlns:cx2="http://schemas.microsoft.com/office/drawing/2015/10/21/chartex" xmlns:cx3="http://schemas.microsoft.com/office/drawing/2016/5/9/chartex" xmlns:cx4="http://schemas.microsoft.com/office/drawing/2016/5/10/chartex" xmlns:cx5="http://schemas.microsoft.com/office/drawing/2016/5/11/chartex" xmlns:cx6="http://schemas.microsoft.com/office/drawing/2016/5/12/chartex" xmlns:cx7="http://schemas.microsoft.com/office/drawing/2016/5/13/chartex" xmlns:cx8="http://schemas.microsoft.com/office/drawing/2016/5/14/chartex" xmlns:mc="http://schemas.openxmlformats.org/markup-compatibility/2006" xmlns:aink="http://schemas.microsoft.com/office/drawing/2016/ink" xmlns:am3d="http://schemas.microsoft.com/office/drawing/2017/model3d" xmlns:o="urn:schemas-microsoft-com:office:office" xmlns:r="http://schemas.openxmlformats.org/officeDocument/2006/relationships" xmlns:m="http://schemas.openxmlformats.org/officeDocument/2006/math" xmlns:v="urn:schemas-microsoft-com:vml" xmlns:wp14="http://schemas.microsoft.com/office/word/2010/wordprocessingDrawing" xmlns:wp="http://schemas.openxmlformats.org/drawingml/2006/wordprocessingDrawing" xmlns:w10="urn:schemas-microsoft-com:office:word" xmlns:w="http://schemas.openxmlformats.org/wordprocessingml/2006/main" xmlns:w14="http://schemas.microsoft.com/office/word/2010/wordml" xmlns:w15="http://schemas.microsoft.com/office/word/2012/wordml" xmlns:w16cid="http://schemas.microsoft.com/office/word/2016/wordml/cid" xmlns:w16se="http://schemas.microsoft.com/office/word/2015/wordml/symex" xmlns:wpg="http://schemas.microsoft.com/office/word/2010/wordprocessingGroup" xmlns:wpi="http://schemas.microsoft.com/office/word/2010/wordprocessingInk" xmlns:wne="http://schemas.microsoft.com/office/word/2006/wordml" xmlns:wps="http://schemas.microsoft.com/office/word/2010/wordprocessingShape" mc:Ignorable="w14 w15 w16se w16cid wp14">
   <w:footnote w:type="separator" w:id="-1">
     <w:p>
       <w:pPr>
@@ -2766,7 +2552,7 @@
 </file>
 
 <file path=word/header1.xml><?xml version="1.0" encoding="utf-8"?>
-<w:hdr xmlns:wpc="http://schemas.microsoft.com/office/word/2010/wordprocessingCanvas" xmlns:cx="http://schemas.microsoft.com/office/drawing/2014/chartex" xmlns:cx1="http://schemas.microsoft.com/office/drawing/2015/9/8/chartex" xmlns:mc="http://schemas.openxmlformats.org/markup-compatibility/2006" xmlns:o="urn:schemas-microsoft-com:office:office" xmlns:r="http://schemas.openxmlformats.org/officeDocument/2006/relationships" xmlns:m="http://schemas.openxmlformats.org/officeDocument/2006/math" xmlns:v="urn:schemas-microsoft-com:vml" xmlns:wp14="http://schemas.microsoft.com/office/word/2010/wordprocessingDrawing" xmlns:wp="http://schemas.openxmlformats.org/drawingml/2006/wordprocessingDrawing" xmlns:w10="urn:schemas-microsoft-com:office:word" xmlns:w="http://schemas.openxmlformats.org/wordprocessingml/2006/main" xmlns:w14="http://schemas.microsoft.com/office/word/2010/wordml" xmlns:w15="http://schemas.microsoft.com/office/word/2012/wordml" xmlns:w16se="http://schemas.microsoft.com/office/word/2015/wordml/symex" xmlns:wpg="http://schemas.microsoft.com/office/word/2010/wordprocessingGroup" xmlns:wpi="http://schemas.microsoft.com/office/word/2010/wordprocessingInk" xmlns:wne="http://schemas.microsoft.com/office/word/2006/wordml" xmlns:wps="http://schemas.microsoft.com/office/word/2010/wordprocessingShape" mc:Ignorable="w14 w15 w16se wp14">
+<w:hdr xmlns:wpc="http://schemas.microsoft.com/office/word/2010/wordprocessingCanvas" xmlns:cx="http://schemas.microsoft.com/office/drawing/2014/chartex" xmlns:cx1="http://schemas.microsoft.com/office/drawing/2015/9/8/chartex" xmlns:cx2="http://schemas.microsoft.com/office/drawing/2015/10/21/chartex" xmlns:cx3="http://schemas.microsoft.com/office/drawing/2016/5/9/chartex" xmlns:cx4="http://schemas.microsoft.com/office/drawing/2016/5/10/chartex" xmlns:cx5="http://schemas.microsoft.com/office/drawing/2016/5/11/chartex" xmlns:cx6="http://schemas.microsoft.com/office/drawing/2016/5/12/chartex" xmlns:cx7="http://schemas.microsoft.com/office/drawing/2016/5/13/chartex" xmlns:cx8="http://schemas.microsoft.com/office/drawing/2016/5/14/chartex" xmlns:mc="http://schemas.openxmlformats.org/markup-compatibility/2006" xmlns:aink="http://schemas.microsoft.com/office/drawing/2016/ink" xmlns:am3d="http://schemas.microsoft.com/office/drawing/2017/model3d" xmlns:o="urn:schemas-microsoft-com:office:office" xmlns:r="http://schemas.openxmlformats.org/officeDocument/2006/relationships" xmlns:m="http://schemas.openxmlformats.org/officeDocument/2006/math" xmlns:v="urn:schemas-microsoft-com:vml" xmlns:wp14="http://schemas.microsoft.com/office/word/2010/wordprocessingDrawing" xmlns:wp="http://schemas.openxmlformats.org/drawingml/2006/wordprocessingDrawing" xmlns:w10="urn:schemas-microsoft-com:office:word" xmlns:w="http://schemas.openxmlformats.org/wordprocessingml/2006/main" xmlns:w14="http://schemas.microsoft.com/office/word/2010/wordml" xmlns:w15="http://schemas.microsoft.com/office/word/2012/wordml" xmlns:w16cid="http://schemas.microsoft.com/office/word/2016/wordml/cid" xmlns:w16se="http://schemas.microsoft.com/office/word/2015/wordml/symex" xmlns:wpg="http://schemas.microsoft.com/office/word/2010/wordprocessingGroup" xmlns:wpi="http://schemas.microsoft.com/office/word/2010/wordprocessingInk" xmlns:wne="http://schemas.microsoft.com/office/word/2006/wordml" xmlns:wps="http://schemas.microsoft.com/office/word/2010/wordprocessingShape" mc:Ignorable="w14 w15 w16se w16cid wp14">
   <w:tbl>
     <w:tblPr>
       <w:tblW w:w="0" w:type="auto"/>
@@ -2810,7 +2596,7 @@
 </file>
 
 <file path=word/header2.xml><?xml version="1.0" encoding="utf-8"?>
-<w:hdr xmlns:wpc="http://schemas.microsoft.com/office/word/2010/wordprocessingCanvas" xmlns:cx="http://schemas.microsoft.com/office/drawing/2014/chartex" xmlns:cx1="http://schemas.microsoft.com/office/drawing/2015/9/8/chartex" xmlns:mc="http://schemas.openxmlformats.org/markup-compatibility/2006" xmlns:o="urn:schemas-microsoft-com:office:office" xmlns:r="http://schemas.openxmlformats.org/officeDocument/2006/relationships" xmlns:m="http://schemas.openxmlformats.org/officeDocument/2006/math" xmlns:v="urn:schemas-microsoft-com:vml" xmlns:wp14="http://schemas.microsoft.com/office/word/2010/wordprocessingDrawing" xmlns:wp="http://schemas.openxmlformats.org/drawingml/2006/wordprocessingDrawing" xmlns:w10="urn:schemas-microsoft-com:office:word" xmlns:w="http://schemas.openxmlformats.org/wordprocessingml/2006/main" xmlns:w14="http://schemas.microsoft.com/office/word/2010/wordml" xmlns:w15="http://schemas.microsoft.com/office/word/2012/wordml" xmlns:w16se="http://schemas.microsoft.com/office/word/2015/wordml/symex" xmlns:wpg="http://schemas.microsoft.com/office/word/2010/wordprocessingGroup" xmlns:wpi="http://schemas.microsoft.com/office/word/2010/wordprocessingInk" xmlns:wne="http://schemas.microsoft.com/office/word/2006/wordml" xmlns:wps="http://schemas.microsoft.com/office/word/2010/wordprocessingShape" mc:Ignorable="w14 w15 w16se wp14">
+<w:hdr xmlns:wpc="http://schemas.microsoft.com/office/word/2010/wordprocessingCanvas" xmlns:cx="http://schemas.microsoft.com/office/drawing/2014/chartex" xmlns:cx1="http://schemas.microsoft.com/office/drawing/2015/9/8/chartex" xmlns:cx2="http://schemas.microsoft.com/office/drawing/2015/10/21/chartex" xmlns:cx3="http://schemas.microsoft.com/office/drawing/2016/5/9/chartex" xmlns:cx4="http://schemas.microsoft.com/office/drawing/2016/5/10/chartex" xmlns:cx5="http://schemas.microsoft.com/office/drawing/2016/5/11/chartex" xmlns:cx6="http://schemas.microsoft.com/office/drawing/2016/5/12/chartex" xmlns:cx7="http://schemas.microsoft.com/office/drawing/2016/5/13/chartex" xmlns:cx8="http://schemas.microsoft.com/office/drawing/2016/5/14/chartex" xmlns:mc="http://schemas.openxmlformats.org/markup-compatibility/2006" xmlns:aink="http://schemas.microsoft.com/office/drawing/2016/ink" xmlns:am3d="http://schemas.microsoft.com/office/drawing/2017/model3d" xmlns:o="urn:schemas-microsoft-com:office:office" xmlns:r="http://schemas.openxmlformats.org/officeDocument/2006/relationships" xmlns:m="http://schemas.openxmlformats.org/officeDocument/2006/math" xmlns:v="urn:schemas-microsoft-com:vml" xmlns:wp14="http://schemas.microsoft.com/office/word/2010/wordprocessingDrawing" xmlns:wp="http://schemas.openxmlformats.org/drawingml/2006/wordprocessingDrawing" xmlns:w10="urn:schemas-microsoft-com:office:word" xmlns:w="http://schemas.openxmlformats.org/wordprocessingml/2006/main" xmlns:w14="http://schemas.microsoft.com/office/word/2010/wordml" xmlns:w15="http://schemas.microsoft.com/office/word/2012/wordml" xmlns:w16cid="http://schemas.microsoft.com/office/word/2016/wordml/cid" xmlns:w16se="http://schemas.microsoft.com/office/word/2015/wordml/symex" xmlns:wpg="http://schemas.microsoft.com/office/word/2010/wordprocessingGroup" xmlns:wpi="http://schemas.microsoft.com/office/word/2010/wordprocessingInk" xmlns:wne="http://schemas.microsoft.com/office/word/2006/wordml" xmlns:wps="http://schemas.microsoft.com/office/word/2010/wordprocessingShape" mc:Ignorable="w14 w15 w16se w16cid wp14">
   <w:tbl>
     <w:tblPr>
       <w:tblW w:w="0" w:type="auto"/>
@@ -2939,7 +2725,7 @@
 </file>
 
 <file path=word/numbering.xml><?xml version="1.0" encoding="utf-8"?>
-<w:numbering xmlns:wpc="http://schemas.microsoft.com/office/word/2010/wordprocessingCanvas" xmlns:cx="http://schemas.microsoft.com/office/drawing/2014/chartex" xmlns:cx1="http://schemas.microsoft.com/office/drawing/2015/9/8/chartex" xmlns:mc="http://schemas.openxmlformats.org/markup-compatibility/2006" xmlns:o="urn:schemas-microsoft-com:office:office" xmlns:r="http://schemas.openxmlformats.org/officeDocument/2006/relationships" xmlns:m="http://schemas.openxmlformats.org/officeDocument/2006/math" xmlns:v="urn:schemas-microsoft-com:vml" xmlns:wp14="http://schemas.microsoft.com/office/word/2010/wordprocessingDrawing" xmlns:wp="http://schemas.openxmlformats.org/drawingml/2006/wordprocessingDrawing" xmlns:w10="urn:schemas-microsoft-com:office:word" xmlns:w="http://schemas.openxmlformats.org/wordprocessingml/2006/main" xmlns:w14="http://schemas.microsoft.com/office/word/2010/wordml" xmlns:w15="http://schemas.microsoft.com/office/word/2012/wordml" xmlns:w16se="http://schemas.microsoft.com/office/word/2015/wordml/symex" xmlns:wpg="http://schemas.microsoft.com/office/word/2010/wordprocessingGroup" xmlns:wpi="http://schemas.microsoft.com/office/word/2010/wordprocessingInk" xmlns:wne="http://schemas.microsoft.com/office/word/2006/wordml" xmlns:wps="http://schemas.microsoft.com/office/word/2010/wordprocessingShape" mc:Ignorable="w14 w15 w16se wp14">
+<w:numbering xmlns:wpc="http://schemas.microsoft.com/office/word/2010/wordprocessingCanvas" xmlns:cx="http://schemas.microsoft.com/office/drawing/2014/chartex" xmlns:cx1="http://schemas.microsoft.com/office/drawing/2015/9/8/chartex" xmlns:cx2="http://schemas.microsoft.com/office/drawing/2015/10/21/chartex" xmlns:cx3="http://schemas.microsoft.com/office/drawing/2016/5/9/chartex" xmlns:cx4="http://schemas.microsoft.com/office/drawing/2016/5/10/chartex" xmlns:cx5="http://schemas.microsoft.com/office/drawing/2016/5/11/chartex" xmlns:cx6="http://schemas.microsoft.com/office/drawing/2016/5/12/chartex" xmlns:cx7="http://schemas.microsoft.com/office/drawing/2016/5/13/chartex" xmlns:cx8="http://schemas.microsoft.com/office/drawing/2016/5/14/chartex" xmlns:mc="http://schemas.openxmlformats.org/markup-compatibility/2006" xmlns:aink="http://schemas.microsoft.com/office/drawing/2016/ink" xmlns:am3d="http://schemas.microsoft.com/office/drawing/2017/model3d" xmlns:o="urn:schemas-microsoft-com:office:office" xmlns:r="http://schemas.openxmlformats.org/officeDocument/2006/relationships" xmlns:m="http://schemas.openxmlformats.org/officeDocument/2006/math" xmlns:v="urn:schemas-microsoft-com:vml" xmlns:wp14="http://schemas.microsoft.com/office/word/2010/wordprocessingDrawing" xmlns:wp="http://schemas.openxmlformats.org/drawingml/2006/wordprocessingDrawing" xmlns:w10="urn:schemas-microsoft-com:office:word" xmlns:w="http://schemas.openxmlformats.org/wordprocessingml/2006/main" xmlns:w14="http://schemas.microsoft.com/office/word/2010/wordml" xmlns:w15="http://schemas.microsoft.com/office/word/2012/wordml" xmlns:w16cid="http://schemas.microsoft.com/office/word/2016/wordml/cid" xmlns:w16se="http://schemas.microsoft.com/office/word/2015/wordml/symex" xmlns:wpg="http://schemas.microsoft.com/office/word/2010/wordprocessingGroup" xmlns:wpi="http://schemas.microsoft.com/office/word/2010/wordprocessingInk" xmlns:wne="http://schemas.microsoft.com/office/word/2006/wordml" xmlns:wps="http://schemas.microsoft.com/office/word/2010/wordprocessingShape" mc:Ignorable="w14 w15 w16se w16cid wp14">
   <w:abstractNum w:abstractNumId="0" w15:restartNumberingAfterBreak="0">
     <w:nsid w:val="FFFFFF7C"/>
     <w:multiLevelType w:val="singleLevel"/>
@@ -4262,7 +4048,7 @@
 </file>
 
 <file path=word/styles.xml><?xml version="1.0" encoding="utf-8"?>
-<w:styles xmlns:mc="http://schemas.openxmlformats.org/markup-compatibility/2006" xmlns:r="http://schemas.openxmlformats.org/officeDocument/2006/relationships" xmlns:w="http://schemas.openxmlformats.org/wordprocessingml/2006/main" xmlns:w14="http://schemas.microsoft.com/office/word/2010/wordml" xmlns:w15="http://schemas.microsoft.com/office/word/2012/wordml" xmlns:w16se="http://schemas.microsoft.com/office/word/2015/wordml/symex" mc:Ignorable="w14 w15 w16se">
+<w:styles xmlns:mc="http://schemas.openxmlformats.org/markup-compatibility/2006" xmlns:r="http://schemas.openxmlformats.org/officeDocument/2006/relationships" xmlns:w="http://schemas.openxmlformats.org/wordprocessingml/2006/main" xmlns:w14="http://schemas.microsoft.com/office/word/2010/wordml" xmlns:w15="http://schemas.microsoft.com/office/word/2012/wordml" xmlns:w16cid="http://schemas.microsoft.com/office/word/2016/wordml/cid" xmlns:w16se="http://schemas.microsoft.com/office/word/2015/wordml/symex" mc:Ignorable="w14 w15 w16se w16cid">
   <w:docDefaults>
     <w:rPrDefault>
       <w:rPr>
@@ -4279,7 +4065,7 @@
       </w:pPr>
     </w:pPrDefault>
   </w:docDefaults>
-  <w:latentStyles w:defLockedState="0" w:defUIPriority="99" w:defSemiHidden="0" w:defUnhideWhenUsed="0" w:defQFormat="0" w:count="371">
+  <w:latentStyles w:defLockedState="0" w:defUIPriority="99" w:defSemiHidden="0" w:defUnhideWhenUsed="0" w:defQFormat="0" w:count="376">
     <w:lsdException w:name="Normal" w:uiPriority="0" w:qFormat="1"/>
     <w:lsdException w:name="heading 1" w:uiPriority="0" w:qFormat="1"/>
     <w:lsdException w:name="heading 2" w:semiHidden="1" w:uiPriority="0" w:unhideWhenUsed="1" w:qFormat="1"/>
@@ -4385,7 +4171,6 @@
     <w:lsdException w:name="HTML Sample" w:semiHidden="1" w:unhideWhenUsed="1"/>
     <w:lsdException w:name="HTML Typewriter" w:semiHidden="1" w:unhideWhenUsed="1"/>
     <w:lsdException w:name="HTML Variable" w:semiHidden="1" w:unhideWhenUsed="1"/>
-    <w:lsdException w:name="Normal Table" w:semiHidden="1" w:unhideWhenUsed="1"/>
     <w:lsdException w:name="annotation subject" w:semiHidden="1" w:unhideWhenUsed="1"/>
     <w:lsdException w:name="No List" w:semiHidden="1" w:unhideWhenUsed="1"/>
     <w:lsdException w:name="Outline List 1" w:semiHidden="1" w:unhideWhenUsed="1"/>
@@ -4428,11 +4213,8 @@
     <w:lsdException w:name="Table Contemporary" w:semiHidden="1" w:unhideWhenUsed="1"/>
     <w:lsdException w:name="Table Elegant" w:semiHidden="1" w:unhideWhenUsed="1"/>
     <w:lsdException w:name="Table Professional" w:semiHidden="1" w:unhideWhenUsed="1"/>
-    <w:lsdException w:name="Table Subtle 1" w:semiHidden="1" w:unhideWhenUsed="1"/>
     <w:lsdException w:name="Table Subtle 2" w:semiHidden="1" w:unhideWhenUsed="1"/>
     <w:lsdException w:name="Table Web 1" w:semiHidden="1" w:unhideWhenUsed="1"/>
-    <w:lsdException w:name="Table Web 2" w:semiHidden="1" w:unhideWhenUsed="1"/>
-    <w:lsdException w:name="Table Web 3" w:semiHidden="1" w:unhideWhenUsed="1"/>
     <w:lsdException w:name="Balloon Text" w:semiHidden="1" w:unhideWhenUsed="1"/>
     <w:lsdException w:name="Table Grid" w:uiPriority="59"/>
     <w:lsdException w:name="Table Theme" w:semiHidden="1" w:unhideWhenUsed="1"/>
@@ -4651,17 +4433,22 @@
     <w:lsdException w:name="List Table 5 Dark Accent 6" w:uiPriority="50"/>
     <w:lsdException w:name="List Table 6 Colorful Accent 6" w:uiPriority="51"/>
     <w:lsdException w:name="List Table 7 Colorful Accent 6" w:uiPriority="52"/>
+    <w:lsdException w:name="Mention" w:semiHidden="1" w:unhideWhenUsed="1"/>
+    <w:lsdException w:name="Smart Hyperlink" w:semiHidden="1" w:unhideWhenUsed="1"/>
+    <w:lsdException w:name="Hashtag" w:semiHidden="1" w:unhideWhenUsed="1"/>
+    <w:lsdException w:name="Unresolved Mention" w:semiHidden="1" w:unhideWhenUsed="1"/>
+    <w:lsdException w:name="Smart Link" w:semiHidden="1" w:unhideWhenUsed="1"/>
   </w:latentStyles>
   <w:style w:type="paragraph" w:default="1" w:styleId="Normal">
     <w:name w:val="Normal"/>
     <w:qFormat/>
     <w:rsid w:val="00FD1504"/>
   </w:style>
-  <w:style w:type="paragraph" w:styleId="Cabealho1">
+  <w:style w:type="paragraph" w:styleId="Ttulo1">
     <w:name w:val="heading 1"/>
     <w:basedOn w:val="Normal"/>
     <w:next w:val="Normal"/>
-    <w:link w:val="Cabealho1Carter"/>
+    <w:link w:val="Ttulo1Carter"/>
     <w:uiPriority w:val="4"/>
     <w:qFormat/>
     <w:rsid w:val="00A122DB"/>
@@ -4678,11 +4465,11 @@
       <w:szCs w:val="30"/>
     </w:rPr>
   </w:style>
-  <w:style w:type="paragraph" w:styleId="Cabealho2">
+  <w:style w:type="paragraph" w:styleId="Ttulo2">
     <w:name w:val="heading 2"/>
     <w:basedOn w:val="Normal"/>
     <w:next w:val="Normal"/>
-    <w:link w:val="Cabealho2Carter"/>
+    <w:link w:val="Ttulo2Carter"/>
     <w:uiPriority w:val="4"/>
     <w:unhideWhenUsed/>
     <w:qFormat/>
@@ -4699,11 +4486,11 @@
       <w:color w:val="3F251D" w:themeColor="accent1"/>
     </w:rPr>
   </w:style>
-  <w:style w:type="paragraph" w:styleId="Cabealho3">
+  <w:style w:type="paragraph" w:styleId="Ttulo3">
     <w:name w:val="heading 3"/>
     <w:basedOn w:val="Normal"/>
     <w:next w:val="Normal"/>
-    <w:link w:val="Cabealho3Carter"/>
+    <w:link w:val="Ttulo3Carter"/>
     <w:uiPriority w:val="4"/>
     <w:semiHidden/>
     <w:unhideWhenUsed/>
@@ -4720,11 +4507,11 @@
       <w:color w:val="3F251D" w:themeColor="accent1"/>
     </w:rPr>
   </w:style>
-  <w:style w:type="paragraph" w:styleId="Cabealho5">
+  <w:style w:type="paragraph" w:styleId="Ttulo5">
     <w:name w:val="heading 5"/>
     <w:basedOn w:val="Normal"/>
     <w:next w:val="Normal"/>
-    <w:link w:val="Cabealho5Carter"/>
+    <w:link w:val="Ttulo5Carter"/>
     <w:uiPriority w:val="4"/>
     <w:semiHidden/>
     <w:unhideWhenUsed/>
@@ -4741,11 +4528,11 @@
       <w:color w:val="1F120E" w:themeColor="accent1" w:themeShade="80"/>
     </w:rPr>
   </w:style>
-  <w:style w:type="paragraph" w:styleId="Cabealho6">
+  <w:style w:type="paragraph" w:styleId="Ttulo6">
     <w:name w:val="heading 6"/>
     <w:basedOn w:val="Normal"/>
     <w:next w:val="Normal"/>
-    <w:link w:val="Cabealho6Carter"/>
+    <w:link w:val="Ttulo6Carter"/>
     <w:uiPriority w:val="4"/>
     <w:semiHidden/>
     <w:unhideWhenUsed/>
@@ -4764,11 +4551,11 @@
       <w:color w:val="1F120E" w:themeColor="accent1" w:themeShade="7F"/>
     </w:rPr>
   </w:style>
-  <w:style w:type="paragraph" w:styleId="Cabealho8">
+  <w:style w:type="paragraph" w:styleId="Ttulo8">
     <w:name w:val="heading 8"/>
     <w:basedOn w:val="Normal"/>
     <w:next w:val="Normal"/>
-    <w:link w:val="Cabealho8Carter"/>
+    <w:link w:val="Ttulo8Carter"/>
     <w:uiPriority w:val="4"/>
     <w:semiHidden/>
     <w:unhideWhenUsed/>
@@ -4786,11 +4573,11 @@
       <w:szCs w:val="21"/>
     </w:rPr>
   </w:style>
-  <w:style w:type="paragraph" w:styleId="Cabealho9">
+  <w:style w:type="paragraph" w:styleId="Ttulo9">
     <w:name w:val="heading 9"/>
     <w:basedOn w:val="Normal"/>
     <w:next w:val="Normal"/>
-    <w:link w:val="Cabealho9Carter"/>
+    <w:link w:val="Ttulo9Carter"/>
     <w:uiPriority w:val="4"/>
     <w:semiHidden/>
     <w:unhideWhenUsed/>
@@ -4949,10 +4736,10 @@
       <w:jc w:val="center"/>
     </w:pPr>
   </w:style>
-  <w:style w:type="character" w:customStyle="1" w:styleId="Cabealho1Carter">
-    <w:name w:val="Cabeçalho 1 Caráter"/>
+  <w:style w:type="character" w:customStyle="1" w:styleId="Ttulo1Carter">
+    <w:name w:val="Título 1 Caráter"/>
     <w:basedOn w:val="Tipodeletrapredefinidodopargrafo"/>
-    <w:link w:val="Cabealho1"/>
+    <w:link w:val="Ttulo1"/>
     <w:uiPriority w:val="4"/>
     <w:rsid w:val="00690EFD"/>
     <w:rPr>
@@ -4962,10 +4749,10 @@
       <w:szCs w:val="30"/>
     </w:rPr>
   </w:style>
-  <w:style w:type="character" w:customStyle="1" w:styleId="Cabealho2Carter">
-    <w:name w:val="Cabeçalho 2 Caráter"/>
+  <w:style w:type="character" w:customStyle="1" w:styleId="Ttulo2Carter">
+    <w:name w:val="Título 2 Caráter"/>
     <w:basedOn w:val="Tipodeletrapredefinidodopargrafo"/>
-    <w:link w:val="Cabealho2"/>
+    <w:link w:val="Ttulo2"/>
     <w:uiPriority w:val="4"/>
     <w:rsid w:val="00690EFD"/>
     <w:rPr>
@@ -4976,10 +4763,10 @@
       <w:szCs w:val="22"/>
     </w:rPr>
   </w:style>
-  <w:style w:type="character" w:customStyle="1" w:styleId="Cabealho3Carter">
-    <w:name w:val="Cabeçalho 3 Caráter"/>
+  <w:style w:type="character" w:customStyle="1" w:styleId="Ttulo3Carter">
+    <w:name w:val="Título 3 Caráter"/>
     <w:basedOn w:val="Tipodeletrapredefinidodopargrafo"/>
-    <w:link w:val="Cabealho3"/>
+    <w:link w:val="Ttulo3"/>
     <w:uiPriority w:val="4"/>
     <w:semiHidden/>
     <w:rsid w:val="00690EFD"/>
@@ -4990,10 +4777,10 @@
       <w:szCs w:val="22"/>
     </w:rPr>
   </w:style>
-  <w:style w:type="character" w:customStyle="1" w:styleId="Cabealho5Carter">
-    <w:name w:val="Cabeçalho 5 Caráter"/>
+  <w:style w:type="character" w:customStyle="1" w:styleId="Ttulo5Carter">
+    <w:name w:val="Título 5 Caráter"/>
     <w:basedOn w:val="Tipodeletrapredefinidodopargrafo"/>
-    <w:link w:val="Cabealho5"/>
+    <w:link w:val="Ttulo5"/>
     <w:uiPriority w:val="4"/>
     <w:semiHidden/>
     <w:rsid w:val="00690EFD"/>
@@ -5002,10 +4789,10 @@
       <w:color w:val="1F120E" w:themeColor="accent1" w:themeShade="80"/>
     </w:rPr>
   </w:style>
-  <w:style w:type="character" w:customStyle="1" w:styleId="Cabealho6Carter">
-    <w:name w:val="Cabeçalho 6 Caráter"/>
+  <w:style w:type="character" w:customStyle="1" w:styleId="Ttulo6Carter">
+    <w:name w:val="Título 6 Caráter"/>
     <w:basedOn w:val="Tipodeletrapredefinidodopargrafo"/>
-    <w:link w:val="Cabealho6"/>
+    <w:link w:val="Ttulo6"/>
     <w:uiPriority w:val="4"/>
     <w:semiHidden/>
     <w:rsid w:val="00690EFD"/>
@@ -5141,10 +4928,10 @@
       <w:szCs w:val="18"/>
     </w:rPr>
   </w:style>
-  <w:style w:type="character" w:customStyle="1" w:styleId="Cabealho9Carter">
-    <w:name w:val="Cabeçalho 9 Caráter"/>
+  <w:style w:type="character" w:customStyle="1" w:styleId="Ttulo9Carter">
+    <w:name w:val="Título 9 Caráter"/>
     <w:basedOn w:val="Tipodeletrapredefinidodopargrafo"/>
-    <w:link w:val="Cabealho9"/>
+    <w:link w:val="Ttulo9"/>
     <w:uiPriority w:val="4"/>
     <w:semiHidden/>
     <w:rsid w:val="00A122DB"/>
@@ -5156,10 +4943,10 @@
       <w:szCs w:val="21"/>
     </w:rPr>
   </w:style>
-  <w:style w:type="character" w:customStyle="1" w:styleId="Cabealho8Carter">
-    <w:name w:val="Cabeçalho 8 Caráter"/>
+  <w:style w:type="character" w:customStyle="1" w:styleId="Ttulo8Carter">
+    <w:name w:val="Título 8 Caráter"/>
     <w:basedOn w:val="Tipodeletrapredefinidodopargrafo"/>
-    <w:link w:val="Cabealho8"/>
+    <w:link w:val="Ttulo8"/>
     <w:uiPriority w:val="4"/>
     <w:semiHidden/>
     <w:rsid w:val="00A122DB"/>
@@ -5171,7 +4958,7 @@
   </w:style>
   <w:style w:type="paragraph" w:styleId="Cabealhodondice">
     <w:name w:val="TOC Heading"/>
-    <w:basedOn w:val="Cabealho1"/>
+    <w:basedOn w:val="Ttulo1"/>
     <w:next w:val="Normal"/>
     <w:uiPriority w:val="39"/>
     <w:unhideWhenUsed/>
@@ -5341,7 +5128,7 @@
       </w:pPr>
     </w:tblStylePr>
   </w:style>
-  <w:style w:type="table" w:styleId="Tabelacomgrelha">
+  <w:style w:type="table" w:styleId="TabelacomGrelha">
     <w:name w:val="Table Grid"/>
     <w:basedOn w:val="Tabelanormal"/>
     <w:uiPriority w:val="59"/>
@@ -6045,7 +5832,7 @@
 </file>
 
 <file path=customXml/itemProps1.xml><?xml version="1.0" encoding="utf-8"?>
-<ds:datastoreItem xmlns:ds="http://schemas.openxmlformats.org/officeDocument/2006/customXml" ds:itemID="{68670209-9D84-4B54-B0CF-A8A9BBFFF4B2}">
+<ds:datastoreItem xmlns:ds="http://schemas.openxmlformats.org/officeDocument/2006/customXml" ds:itemID="{D3B8B41A-6E0A-4F28-B5F8-58BFBA5DE6B5}">
   <ds:schemaRefs>
     <ds:schemaRef ds:uri="http://schemas.openxmlformats.org/officeDocument/2006/bibliography"/>
   </ds:schemaRefs>

</xml_diff>